<commit_message>
Removing personal data from resume
</commit_message>
<xml_diff>
--- a/src/test/java/fileUPload/Adele Nosonovich_Test.docx
+++ b/src/test/java/fileUPload/Adele Nosonovich_Test.docx
@@ -103,7 +103,6 @@
           <w:szCs w:val="32"/>
         </w:rPr>
       </w:pPr>
-      <w:proofErr w:type="spellStart"/>
       <w:r>
         <w:rPr>
           <w:rFonts w:asciiTheme="minorHAnsi" w:hAnsiTheme="minorHAnsi" w:cstheme="minorHAnsi"/>
@@ -112,7 +111,6 @@
         </w:rPr>
         <w:t>FakeCity</w:t>
       </w:r>
-      <w:proofErr w:type="spellEnd"/>
       <w:r>
         <w:rPr>
           <w:rFonts w:asciiTheme="minorHAnsi" w:hAnsiTheme="minorHAnsi" w:cstheme="minorHAnsi"/>
@@ -365,43 +363,7 @@
                 <w:sz w:val="22"/>
                 <w:szCs w:val="22"/>
               </w:rPr>
-              <w:t xml:space="preserve">), Postman, </w:t>
-            </w:r>
-            <w:proofErr w:type="spellStart"/>
-            <w:r>
-              <w:rPr>
-                <w:rFonts w:asciiTheme="minorHAnsi" w:hAnsiTheme="minorHAnsi" w:cstheme="minorHAnsi"/>
-                <w:sz w:val="22"/>
-                <w:szCs w:val="22"/>
-              </w:rPr>
-              <w:t>Fitnesse</w:t>
-            </w:r>
-            <w:proofErr w:type="spellEnd"/>
-            <w:r>
-              <w:rPr>
-                <w:rFonts w:asciiTheme="minorHAnsi" w:hAnsiTheme="minorHAnsi" w:cstheme="minorHAnsi"/>
-                <w:sz w:val="22"/>
-                <w:szCs w:val="22"/>
-              </w:rPr>
-              <w:t xml:space="preserve">, </w:t>
-            </w:r>
-            <w:proofErr w:type="spellStart"/>
-            <w:r>
-              <w:rPr>
-                <w:rFonts w:asciiTheme="minorHAnsi" w:hAnsiTheme="minorHAnsi" w:cstheme="minorHAnsi"/>
-                <w:sz w:val="22"/>
-                <w:szCs w:val="22"/>
-              </w:rPr>
-              <w:t>Applitools</w:t>
-            </w:r>
-            <w:proofErr w:type="spellEnd"/>
-            <w:r>
-              <w:rPr>
-                <w:rFonts w:asciiTheme="minorHAnsi" w:hAnsiTheme="minorHAnsi" w:cstheme="minorHAnsi"/>
-                <w:sz w:val="22"/>
-                <w:szCs w:val="22"/>
-              </w:rPr>
-              <w:t>-Automated Visual testing, Selenium WebDriver, TestN</w:t>
+              <w:t>), Postman, Fitnesse, Applitools-Automated Visual testing, Selenium WebDriver, TestN</w:t>
             </w:r>
             <w:r>
               <w:rPr>
@@ -417,36 +379,8 @@
                 <w:sz w:val="22"/>
                 <w:szCs w:val="22"/>
               </w:rPr>
-              <w:t xml:space="preserve">, Junit, </w:t>
+              <w:t>, Junit, BrowserStack, CharlesProxy</w:t>
             </w:r>
-            <w:proofErr w:type="spellStart"/>
-            <w:r>
-              <w:rPr>
-                <w:rFonts w:asciiTheme="minorHAnsi" w:hAnsiTheme="minorHAnsi" w:cstheme="minorHAnsi"/>
-                <w:sz w:val="22"/>
-                <w:szCs w:val="22"/>
-              </w:rPr>
-              <w:t>BrowserStack</w:t>
-            </w:r>
-            <w:proofErr w:type="spellEnd"/>
-            <w:r>
-              <w:rPr>
-                <w:rFonts w:asciiTheme="minorHAnsi" w:hAnsiTheme="minorHAnsi" w:cstheme="minorHAnsi"/>
-                <w:sz w:val="22"/>
-                <w:szCs w:val="22"/>
-              </w:rPr>
-              <w:t xml:space="preserve">, </w:t>
-            </w:r>
-            <w:proofErr w:type="spellStart"/>
-            <w:r>
-              <w:rPr>
-                <w:rFonts w:asciiTheme="minorHAnsi" w:hAnsiTheme="minorHAnsi" w:cstheme="minorHAnsi"/>
-                <w:sz w:val="22"/>
-                <w:szCs w:val="22"/>
-              </w:rPr>
-              <w:t>CharlesProxy</w:t>
-            </w:r>
-            <w:proofErr w:type="spellEnd"/>
             <w:r>
               <w:rPr>
                 <w:rFonts w:asciiTheme="minorHAnsi" w:hAnsiTheme="minorHAnsi" w:cstheme="minorHAnsi"/>
@@ -893,18 +827,8 @@
                 <w:sz w:val="22"/>
                 <w:szCs w:val="22"/>
               </w:rPr>
-              <w:t xml:space="preserve">SQL, SQL Server, Oracle, SQL Developer, Toad, </w:t>
+              <w:t>SQL, SQL Server, Oracle, SQL Developer, Toad, MapR</w:t>
             </w:r>
-            <w:proofErr w:type="spellStart"/>
-            <w:r>
-              <w:rPr>
-                <w:rFonts w:asciiTheme="minorHAnsi" w:hAnsiTheme="minorHAnsi" w:cstheme="minorHAnsi"/>
-                <w:sz w:val="22"/>
-                <w:szCs w:val="22"/>
-              </w:rPr>
-              <w:t>MapR</w:t>
-            </w:r>
-            <w:proofErr w:type="spellEnd"/>
             <w:r>
               <w:rPr>
                 <w:rFonts w:asciiTheme="minorHAnsi" w:hAnsiTheme="minorHAnsi" w:cstheme="minorHAnsi"/>
@@ -975,25 +899,7 @@
                 <w:sz w:val="22"/>
                 <w:szCs w:val="22"/>
               </w:rPr>
-              <w:t xml:space="preserve">rame, CICS, VBS, MVS/JCL, Test Partner, Rational Clear-Case explorer, Beyond Compare 3, People Soft- </w:t>
-            </w:r>
-            <w:proofErr w:type="spellStart"/>
-            <w:r>
-              <w:rPr>
-                <w:rFonts w:asciiTheme="minorHAnsi" w:hAnsiTheme="minorHAnsi" w:cstheme="minorHAnsi"/>
-                <w:sz w:val="22"/>
-                <w:szCs w:val="22"/>
-              </w:rPr>
-              <w:t>Ventive</w:t>
-            </w:r>
-            <w:proofErr w:type="spellEnd"/>
-            <w:r>
-              <w:rPr>
-                <w:rFonts w:asciiTheme="minorHAnsi" w:hAnsiTheme="minorHAnsi" w:cstheme="minorHAnsi"/>
-                <w:sz w:val="22"/>
-                <w:szCs w:val="22"/>
-              </w:rPr>
-              <w:t xml:space="preserve"> (CRM), ERP system. </w:t>
+              <w:t xml:space="preserve">rame, CICS, VBS, MVS/JCL, Test Partner, Rational Clear-Case explorer, Beyond Compare 3, People Soft- Ventive (CRM), ERP system. </w:t>
             </w:r>
           </w:p>
         </w:tc>
@@ -1292,23 +1198,13 @@
         </w:rPr>
         <w:t xml:space="preserve">, </w:t>
       </w:r>
-      <w:proofErr w:type="spellStart"/>
       <w:r>
         <w:rPr>
           <w:rFonts w:asciiTheme="minorHAnsi" w:hAnsiTheme="minorHAnsi" w:cstheme="minorHAnsi"/>
           <w:b/>
           <w:bCs/>
         </w:rPr>
-        <w:t>Cloudexa</w:t>
-      </w:r>
-      <w:proofErr w:type="spellEnd"/>
-      <w:r>
-        <w:rPr>
-          <w:rFonts w:asciiTheme="minorHAnsi" w:hAnsiTheme="minorHAnsi" w:cstheme="minorHAnsi"/>
-          <w:b/>
-          <w:bCs/>
-        </w:rPr>
-        <w:t xml:space="preserve">   </w:t>
+        <w:t xml:space="preserve">Cloudexa   </w:t>
       </w:r>
       <w:r>
         <w:rPr>
@@ -1392,32 +1288,22 @@
           <w:b/>
           <w:bCs/>
         </w:rPr>
-        <w:t xml:space="preserve">, </w:t>
-      </w:r>
-      <w:proofErr w:type="spellStart"/>
+        <w:t>, Paysafe</w:t>
+      </w:r>
       <w:r>
         <w:rPr>
           <w:rFonts w:asciiTheme="minorHAnsi" w:hAnsiTheme="minorHAnsi" w:cstheme="minorHAnsi"/>
           <w:b/>
           <w:bCs/>
         </w:rPr>
-        <w:t>Paysafe</w:t>
-      </w:r>
-      <w:proofErr w:type="spellEnd"/>
+        <w:t xml:space="preserve"> Group                                                                                                </w:t>
+      </w:r>
       <w:r>
         <w:rPr>
           <w:rFonts w:asciiTheme="minorHAnsi" w:hAnsiTheme="minorHAnsi" w:cstheme="minorHAnsi"/>
           <w:b/>
           <w:bCs/>
         </w:rPr>
-        <w:t xml:space="preserve"> Group                                                                                                </w:t>
-      </w:r>
-      <w:r>
-        <w:rPr>
-          <w:rFonts w:asciiTheme="minorHAnsi" w:hAnsiTheme="minorHAnsi" w:cstheme="minorHAnsi"/>
-          <w:b/>
-          <w:bCs/>
-        </w:rPr>
         <w:t xml:space="preserve">    </w:t>
       </w:r>
       <w:r>
@@ -1462,16 +1348,30 @@
           <w:szCs w:val="22"/>
         </w:rPr>
       </w:pPr>
-      <w:proofErr w:type="spellStart"/>
-      <w:r>
-        <w:rPr>
-          <w:rFonts w:asciiTheme="minorHAnsi" w:hAnsiTheme="minorHAnsi" w:cstheme="minorHAnsi"/>
-          <w:sz w:val="22"/>
-          <w:szCs w:val="22"/>
-        </w:rPr>
-        <w:t>Paysafe</w:t>
-      </w:r>
-      <w:proofErr w:type="spellEnd"/>
+      <w:r>
+        <w:rPr>
+          <w:rFonts w:asciiTheme="minorHAnsi" w:hAnsiTheme="minorHAnsi" w:cstheme="minorHAnsi"/>
+          <w:sz w:val="22"/>
+          <w:szCs w:val="22"/>
+        </w:rPr>
+        <w:t xml:space="preserve">Paysafe </w:t>
+      </w:r>
+      <w:r>
+        <w:rPr>
+          <w:rFonts w:asciiTheme="minorHAnsi" w:hAnsiTheme="minorHAnsi" w:cstheme="minorHAnsi"/>
+          <w:sz w:val="22"/>
+          <w:szCs w:val="22"/>
+        </w:rPr>
+        <w:t>provides</w:t>
+      </w:r>
+      <w:r>
+        <w:rPr>
+          <w:rFonts w:asciiTheme="minorHAnsi" w:hAnsiTheme="minorHAnsi" w:cstheme="minorHAnsi"/>
+          <w:sz w:val="22"/>
+          <w:szCs w:val="22"/>
+        </w:rPr>
+        <w:t xml:space="preserve"> Digital</w:t>
+      </w:r>
       <w:r>
         <w:rPr>
           <w:rFonts w:asciiTheme="minorHAnsi" w:hAnsiTheme="minorHAnsi" w:cstheme="minorHAnsi"/>
@@ -1486,15 +1386,31 @@
           <w:sz w:val="22"/>
           <w:szCs w:val="22"/>
         </w:rPr>
-        <w:t>provides</w:t>
-      </w:r>
-      <w:r>
-        <w:rPr>
-          <w:rFonts w:asciiTheme="minorHAnsi" w:hAnsiTheme="minorHAnsi" w:cstheme="minorHAnsi"/>
-          <w:sz w:val="22"/>
-          <w:szCs w:val="22"/>
-        </w:rPr>
-        <w:t xml:space="preserve"> Digital</w:t>
+        <w:t>wallet</w:t>
+      </w:r>
+      <w:r>
+        <w:rPr>
+          <w:rFonts w:asciiTheme="minorHAnsi" w:hAnsiTheme="minorHAnsi" w:cstheme="minorHAnsi"/>
+          <w:sz w:val="22"/>
+          <w:szCs w:val="22"/>
+        </w:rPr>
+        <w:t xml:space="preserve"> service </w:t>
+      </w:r>
+      <w:r>
+        <w:rPr>
+          <w:rFonts w:asciiTheme="minorHAnsi" w:hAnsiTheme="minorHAnsi" w:cstheme="minorHAnsi"/>
+          <w:sz w:val="22"/>
+          <w:szCs w:val="22"/>
+        </w:rPr>
+        <w:t xml:space="preserve">for </w:t>
+      </w:r>
+      <w:r>
+        <w:rPr>
+          <w:rFonts w:asciiTheme="minorHAnsi" w:hAnsiTheme="minorHAnsi" w:cstheme="minorHAnsi"/>
+          <w:sz w:val="22"/>
+          <w:szCs w:val="22"/>
+        </w:rPr>
+        <w:t>online gambling with features</w:t>
       </w:r>
       <w:r>
         <w:rPr>
@@ -1510,31 +1426,15 @@
           <w:sz w:val="22"/>
           <w:szCs w:val="22"/>
         </w:rPr>
-        <w:t>wallet</w:t>
-      </w:r>
-      <w:r>
-        <w:rPr>
-          <w:rFonts w:asciiTheme="minorHAnsi" w:hAnsiTheme="minorHAnsi" w:cstheme="minorHAnsi"/>
-          <w:sz w:val="22"/>
-          <w:szCs w:val="22"/>
-        </w:rPr>
-        <w:t xml:space="preserve"> service </w:t>
-      </w:r>
-      <w:r>
-        <w:rPr>
-          <w:rFonts w:asciiTheme="minorHAnsi" w:hAnsiTheme="minorHAnsi" w:cstheme="minorHAnsi"/>
-          <w:sz w:val="22"/>
-          <w:szCs w:val="22"/>
-        </w:rPr>
-        <w:t xml:space="preserve">for </w:t>
-      </w:r>
-      <w:r>
-        <w:rPr>
-          <w:rFonts w:asciiTheme="minorHAnsi" w:hAnsiTheme="minorHAnsi" w:cstheme="minorHAnsi"/>
-          <w:sz w:val="22"/>
-          <w:szCs w:val="22"/>
-        </w:rPr>
-        <w:t>online gambling with features</w:t>
+        <w:t>as:</w:t>
+      </w:r>
+      <w:r>
+        <w:rPr>
+          <w:rFonts w:asciiTheme="minorHAnsi" w:hAnsiTheme="minorHAnsi" w:cstheme="minorHAnsi"/>
+          <w:sz w:val="22"/>
+          <w:szCs w:val="22"/>
+        </w:rPr>
+        <w:t xml:space="preserve"> add,</w:t>
       </w:r>
       <w:r>
         <w:rPr>
@@ -1550,15 +1450,15 @@
           <w:sz w:val="22"/>
           <w:szCs w:val="22"/>
         </w:rPr>
-        <w:t>as:</w:t>
-      </w:r>
-      <w:r>
-        <w:rPr>
-          <w:rFonts w:asciiTheme="minorHAnsi" w:hAnsiTheme="minorHAnsi" w:cstheme="minorHAnsi"/>
-          <w:sz w:val="22"/>
-          <w:szCs w:val="22"/>
-        </w:rPr>
-        <w:t xml:space="preserve"> add,</w:t>
+        <w:t>withdraw,</w:t>
+      </w:r>
+      <w:r>
+        <w:rPr>
+          <w:rFonts w:asciiTheme="minorHAnsi" w:hAnsiTheme="minorHAnsi" w:cstheme="minorHAnsi"/>
+          <w:sz w:val="22"/>
+          <w:szCs w:val="22"/>
+        </w:rPr>
+        <w:t xml:space="preserve"> and transfer funds to and from merchants and other people.</w:t>
       </w:r>
       <w:r>
         <w:rPr>
@@ -1574,30 +1474,6 @@
           <w:sz w:val="22"/>
           <w:szCs w:val="22"/>
         </w:rPr>
-        <w:t>withdraw,</w:t>
-      </w:r>
-      <w:r>
-        <w:rPr>
-          <w:rFonts w:asciiTheme="minorHAnsi" w:hAnsiTheme="minorHAnsi" w:cstheme="minorHAnsi"/>
-          <w:sz w:val="22"/>
-          <w:szCs w:val="22"/>
-        </w:rPr>
-        <w:t xml:space="preserve"> and transfer funds to and from merchants and other people.</w:t>
-      </w:r>
-      <w:r>
-        <w:rPr>
-          <w:rFonts w:asciiTheme="minorHAnsi" w:hAnsiTheme="minorHAnsi" w:cstheme="minorHAnsi"/>
-          <w:sz w:val="22"/>
-          <w:szCs w:val="22"/>
-        </w:rPr>
-        <w:t xml:space="preserve"> </w:t>
-      </w:r>
-      <w:r>
-        <w:rPr>
-          <w:rFonts w:asciiTheme="minorHAnsi" w:hAnsiTheme="minorHAnsi" w:cstheme="minorHAnsi"/>
-          <w:sz w:val="22"/>
-          <w:szCs w:val="22"/>
-        </w:rPr>
         <w:t xml:space="preserve">It also has prepaid cards </w:t>
       </w:r>
       <w:r>
@@ -1630,27 +1506,7 @@
           <w:sz w:val="22"/>
           <w:szCs w:val="22"/>
         </w:rPr>
-        <w:t xml:space="preserve"> wallet that </w:t>
-      </w:r>
-      <w:proofErr w:type="spellStart"/>
-      <w:proofErr w:type="gramStart"/>
-      <w:r>
-        <w:rPr>
-          <w:rFonts w:asciiTheme="minorHAnsi" w:hAnsiTheme="minorHAnsi" w:cstheme="minorHAnsi"/>
-          <w:sz w:val="22"/>
-          <w:szCs w:val="22"/>
-        </w:rPr>
-        <w:t>an</w:t>
-      </w:r>
-      <w:proofErr w:type="spellEnd"/>
-      <w:proofErr w:type="gramEnd"/>
-      <w:r>
-        <w:rPr>
-          <w:rFonts w:asciiTheme="minorHAnsi" w:hAnsiTheme="minorHAnsi" w:cstheme="minorHAnsi"/>
-          <w:sz w:val="22"/>
-          <w:szCs w:val="22"/>
-        </w:rPr>
-        <w:t xml:space="preserve"> be used at </w:t>
+        <w:t xml:space="preserve"> wallet that an be used at </w:t>
       </w:r>
       <w:r>
         <w:rPr>
@@ -1715,23 +1571,13 @@
           <w:szCs w:val="22"/>
         </w:rPr>
       </w:pPr>
-      <w:proofErr w:type="spellStart"/>
-      <w:r>
-        <w:rPr>
-          <w:rFonts w:asciiTheme="minorHAnsi" w:hAnsiTheme="minorHAnsi" w:cstheme="minorHAnsi"/>
-          <w:sz w:val="22"/>
-          <w:szCs w:val="22"/>
-        </w:rPr>
-        <w:t>Bgan</w:t>
-      </w:r>
-      <w:proofErr w:type="spellEnd"/>
-      <w:r>
-        <w:rPr>
-          <w:rFonts w:asciiTheme="minorHAnsi" w:hAnsiTheme="minorHAnsi" w:cstheme="minorHAnsi"/>
-          <w:sz w:val="22"/>
-          <w:szCs w:val="22"/>
-        </w:rPr>
-        <w:t xml:space="preserve"> </w:t>
+      <w:r>
+        <w:rPr>
+          <w:rFonts w:asciiTheme="minorHAnsi" w:hAnsiTheme="minorHAnsi" w:cstheme="minorHAnsi"/>
+          <w:sz w:val="22"/>
+          <w:szCs w:val="22"/>
+        </w:rPr>
+        <w:t xml:space="preserve">Bgan </w:t>
       </w:r>
       <w:r>
         <w:rPr>
@@ -2133,27 +1979,7 @@
           <w:b/>
           <w:bCs/>
         </w:rPr>
-        <w:t>, Shaw Communications, Calgary</w:t>
-      </w:r>
-      <w:r>
-        <w:rPr>
-          <w:rFonts w:asciiTheme="minorHAnsi" w:hAnsiTheme="minorHAnsi" w:cstheme="minorHAnsi"/>
-          <w:b/>
-          <w:bCs/>
-          <w:i/>
-          <w:iCs/>
-        </w:rPr>
-        <w:t xml:space="preserve"> </w:t>
-      </w:r>
-      <w:r>
-        <w:rPr>
-          <w:rFonts w:asciiTheme="minorHAnsi" w:hAnsiTheme="minorHAnsi" w:cstheme="minorHAnsi"/>
-          <w:b/>
-          <w:bCs/>
-          <w:i/>
-          <w:iCs/>
-        </w:rPr>
-        <w:t xml:space="preserve">                                                         </w:t>
+        <w:t xml:space="preserve">, </w:t>
       </w:r>
       <w:r>
         <w:rPr>
@@ -2232,23 +2058,7 @@
           <w:b/>
           <w:bCs/>
         </w:rPr>
-        <w:t xml:space="preserve">, </w:t>
-      </w:r>
-      <w:r>
-        <w:rPr>
-          <w:rFonts w:asciiTheme="minorHAnsi" w:hAnsiTheme="minorHAnsi" w:cstheme="minorHAnsi"/>
-          <w:b/>
-          <w:bCs/>
-        </w:rPr>
-        <w:t>Sapiens</w:t>
-      </w:r>
-      <w:r>
-        <w:rPr>
-          <w:rFonts w:asciiTheme="minorHAnsi" w:hAnsiTheme="minorHAnsi" w:cstheme="minorHAnsi"/>
-          <w:b/>
-          <w:bCs/>
-        </w:rPr>
-        <w:t xml:space="preserve">             </w:t>
+        <w:t xml:space="preserve">,            </w:t>
       </w:r>
       <w:r>
         <w:rPr>
@@ -2405,18 +2215,10 @@
           <w:rFonts w:asciiTheme="minorHAnsi" w:hAnsiTheme="minorHAnsi" w:cstheme="minorHAnsi"/>
           <w:b/>
           <w:bCs/>
-        </w:rPr>
-        <w:t>, Bank Leumi</w:t>
-      </w:r>
-      <w:r>
-        <w:rPr>
-          <w:rFonts w:asciiTheme="minorHAnsi" w:hAnsiTheme="minorHAnsi" w:cstheme="minorHAnsi"/>
-          <w:b/>
-          <w:bCs/>
           <w:i/>
           <w:iCs/>
         </w:rPr>
-        <w:t xml:space="preserve">                                                    </w:t>
+        <w:t xml:space="preserve"> </w:t>
       </w:r>
       <w:r>
         <w:rPr>
@@ -2480,25 +2282,7 @@
           <w:sz w:val="22"/>
           <w:szCs w:val="22"/>
         </w:rPr>
-        <w:t xml:space="preserve">Conducted interface testing between system components by executing processes in the </w:t>
-      </w:r>
-      <w:proofErr w:type="gramStart"/>
-      <w:r>
-        <w:rPr>
-          <w:rFonts w:asciiTheme="minorHAnsi" w:hAnsiTheme="minorHAnsi" w:cstheme="minorHAnsi"/>
-          <w:sz w:val="22"/>
-          <w:szCs w:val="22"/>
-        </w:rPr>
-        <w:t>Main</w:t>
-      </w:r>
-      <w:proofErr w:type="gramEnd"/>
-      <w:r>
-        <w:rPr>
-          <w:rFonts w:asciiTheme="minorHAnsi" w:hAnsiTheme="minorHAnsi" w:cstheme="minorHAnsi"/>
-          <w:sz w:val="22"/>
-          <w:szCs w:val="22"/>
-        </w:rPr>
-        <w:t xml:space="preserve"> </w:t>
+        <w:t xml:space="preserve">Conducted interface testing between system components by executing processes in the Main </w:t>
       </w:r>
     </w:p>
     <w:p>
@@ -2528,27 +2312,7 @@
           <w:i/>
           <w:iCs/>
         </w:rPr>
-        <w:t xml:space="preserve">, </w:t>
-      </w:r>
-      <w:r>
-        <w:rPr>
-          <w:rFonts w:asciiTheme="minorHAnsi" w:hAnsiTheme="minorHAnsi" w:cstheme="minorHAnsi"/>
-          <w:b/>
-          <w:bCs/>
-          <w:i/>
-          <w:iCs/>
-        </w:rPr>
-        <w:t>Leumi Card-Leumi Check</w:t>
-      </w:r>
-      <w:r>
-        <w:rPr>
-          <w:rFonts w:asciiTheme="minorHAnsi" w:hAnsiTheme="minorHAnsi" w:cstheme="minorHAnsi"/>
-          <w:b/>
-          <w:bCs/>
-          <w:i/>
-          <w:iCs/>
-        </w:rPr>
-        <w:t xml:space="preserve"> </w:t>
+        <w:t>,</w:t>
       </w:r>
       <w:r>
         <w:rPr>
@@ -2617,18 +2381,8 @@
           <w:sz w:val="22"/>
           <w:szCs w:val="22"/>
         </w:rPr>
-        <w:t xml:space="preserve">execute, create and maintain test </w:t>
-      </w:r>
-      <w:proofErr w:type="gramStart"/>
-      <w:r>
-        <w:rPr>
-          <w:rFonts w:asciiTheme="minorHAnsi" w:hAnsiTheme="minorHAnsi" w:cstheme="minorHAnsi"/>
-          <w:sz w:val="22"/>
-          <w:szCs w:val="22"/>
-        </w:rPr>
-        <w:t>scenarios</w:t>
-      </w:r>
-      <w:proofErr w:type="gramEnd"/>
+        <w:t>execute, create and maintain test scenarios</w:t>
+      </w:r>
       <w:r>
         <w:rPr>
           <w:rFonts w:asciiTheme="minorHAnsi" w:hAnsiTheme="minorHAnsi" w:cstheme="minorHAnsi"/>
@@ -2667,112 +2421,6 @@
           <w:bCs/>
         </w:rPr>
         <w:t xml:space="preserve">EDUCATION </w:t>
-      </w:r>
-    </w:p>
-    <w:p>
-      <w:pPr>
-        <w:pStyle w:val="Default"/>
-        <w:rPr>
-          <w:rFonts w:asciiTheme="minorHAnsi" w:hAnsiTheme="minorHAnsi" w:cstheme="minorHAnsi"/>
-        </w:rPr>
-      </w:pPr>
-      <w:r>
-        <w:rPr>
-          <w:rFonts w:asciiTheme="minorHAnsi" w:hAnsiTheme="minorHAnsi" w:cstheme="minorHAnsi"/>
-          <w:b/>
-          <w:bCs/>
-        </w:rPr>
-        <w:t xml:space="preserve">International Software Testing Qualification Board                                                   </w:t>
-      </w:r>
-      <w:r>
-        <w:rPr>
-          <w:rFonts w:asciiTheme="minorHAnsi" w:hAnsiTheme="minorHAnsi" w:cstheme="minorHAnsi"/>
-          <w:b/>
-          <w:bCs/>
-        </w:rPr>
-        <w:t xml:space="preserve">  </w:t>
-      </w:r>
-      <w:r>
-        <w:rPr>
-          <w:rFonts w:asciiTheme="minorHAnsi" w:hAnsiTheme="minorHAnsi" w:cstheme="minorHAnsi"/>
-        </w:rPr>
-        <w:t xml:space="preserve">2009                                                                                                        </w:t>
-      </w:r>
-    </w:p>
-    <w:p>
-      <w:pPr>
-        <w:pStyle w:val="Default"/>
-        <w:rPr>
-          <w:rFonts w:asciiTheme="minorHAnsi" w:hAnsiTheme="minorHAnsi" w:cstheme="minorHAnsi"/>
-        </w:rPr>
-      </w:pPr>
-      <w:r>
-        <w:rPr>
-          <w:rFonts w:asciiTheme="minorHAnsi" w:hAnsiTheme="minorHAnsi" w:cstheme="minorHAnsi"/>
-        </w:rPr>
-        <w:t xml:space="preserve">ISTQB Certificate – </w:t>
-      </w:r>
-      <w:r>
-        <w:rPr>
-          <w:rFonts w:asciiTheme="minorHAnsi" w:hAnsiTheme="minorHAnsi" w:cstheme="minorHAnsi"/>
-        </w:rPr>
-        <w:t>Foundation level</w:t>
-      </w:r>
-    </w:p>
-    <w:p>
-      <w:pPr>
-        <w:pStyle w:val="Default"/>
-        <w:rPr>
-          <w:rFonts w:asciiTheme="minorHAnsi" w:hAnsiTheme="minorHAnsi" w:cstheme="minorHAnsi"/>
-          <w:b/>
-          <w:bCs/>
-        </w:rPr>
-      </w:pPr>
-    </w:p>
-    <w:p>
-      <w:pPr>
-        <w:pStyle w:val="Default"/>
-        <w:rPr>
-          <w:rFonts w:asciiTheme="minorHAnsi" w:hAnsiTheme="minorHAnsi" w:cstheme="minorHAnsi"/>
-          <w:b/>
-          <w:bCs/>
-        </w:rPr>
-      </w:pPr>
-      <w:r>
-        <w:rPr>
-          <w:rFonts w:asciiTheme="minorHAnsi" w:hAnsiTheme="minorHAnsi" w:cstheme="minorHAnsi"/>
-          <w:b/>
-          <w:bCs/>
-        </w:rPr>
-        <w:t xml:space="preserve">Holon Institute of Technology HIT, Israel                                                                       </w:t>
-      </w:r>
-      <w:r>
-        <w:rPr>
-          <w:rFonts w:asciiTheme="minorHAnsi" w:hAnsiTheme="minorHAnsi" w:cstheme="minorHAnsi"/>
-          <w:b/>
-          <w:bCs/>
-        </w:rPr>
-        <w:t xml:space="preserve"> </w:t>
-      </w:r>
-      <w:r>
-        <w:rPr>
-          <w:rFonts w:asciiTheme="minorHAnsi" w:hAnsiTheme="minorHAnsi" w:cstheme="minorHAnsi"/>
-        </w:rPr>
-        <w:t xml:space="preserve">2008                                                                                                                                                                               </w:t>
-      </w:r>
-    </w:p>
-    <w:p>
-      <w:pPr>
-        <w:pStyle w:val="Default"/>
-        <w:rPr>
-          <w:rFonts w:asciiTheme="minorHAnsi" w:hAnsiTheme="minorHAnsi" w:cstheme="minorHAnsi"/>
-        </w:rPr>
-      </w:pPr>
-      <w:r>
-        <w:rPr>
-          <w:rFonts w:asciiTheme="minorHAnsi" w:hAnsiTheme="minorHAnsi" w:cstheme="minorHAnsi"/>
-        </w:rPr>
-        <w:t>B.sc in Management of Technology</w:t>
       </w:r>
     </w:p>
     <w:p>
@@ -2958,21 +2606,7 @@
         <w:rPr>
           <w:rFonts w:asciiTheme="minorHAnsi" w:hAnsiTheme="minorHAnsi" w:cstheme="minorHAnsi"/>
         </w:rPr>
-        <w:t xml:space="preserve">Selenium </w:t>
-      </w:r>
-      <w:proofErr w:type="spellStart"/>
-      <w:r>
-        <w:rPr>
-          <w:rFonts w:asciiTheme="minorHAnsi" w:hAnsiTheme="minorHAnsi" w:cstheme="minorHAnsi"/>
-        </w:rPr>
-        <w:t>webDriver</w:t>
-      </w:r>
-      <w:proofErr w:type="spellEnd"/>
-      <w:r>
-        <w:rPr>
-          <w:rFonts w:asciiTheme="minorHAnsi" w:hAnsiTheme="minorHAnsi" w:cstheme="minorHAnsi"/>
-        </w:rPr>
-        <w:t xml:space="preserve"> with Java </w:t>
+        <w:t xml:space="preserve">Selenium webDriver with Java </w:t>
       </w:r>
     </w:p>
     <w:p>

</xml_diff>